<commit_message>
tise 1 tole Projekt hir auf Repo hohgelaten (faßt aufgehengt bei Commit lol ROFFFFL)
</commit_message>
<xml_diff>
--- a/02_Doc/Arbeitsprotokolle/Arbeitsprotokoll_Seyerl.docx
+++ b/02_Doc/Arbeitsprotokolle/Arbeitsprotokoll_Seyerl.docx
@@ -716,9 +716,9 @@
       </w:tblPr>
       <w:tblGrid>
         <w:gridCol w:w="1226"/>
-        <w:gridCol w:w="4612"/>
-        <w:gridCol w:w="1695"/>
-        <w:gridCol w:w="1529"/>
+        <w:gridCol w:w="4619"/>
+        <w:gridCol w:w="1694"/>
+        <w:gridCol w:w="1523"/>
       </w:tblGrid>
       <w:tr>
         <w:trPr>
@@ -727,7 +727,7 @@
         <w:tc>
           <w:tcPr>
             <w:cnfStyle w:val="001000000000" w:firstRow="0" w:lastRow="0" w:firstColumn="1" w:lastColumn="0" w:oddVBand="0" w:evenVBand="0" w:oddHBand="0" w:evenHBand="0" w:firstRowFirstColumn="0" w:firstRowLastColumn="0" w:lastRowFirstColumn="0" w:lastRowLastColumn="0"/>
-            <w:tcW w:w="846" w:type="dxa"/>
+            <w:tcW w:w="1226" w:type="dxa"/>
           </w:tcPr>
           <w:p>
             <w:pPr>
@@ -746,7 +746,7 @@
         </w:tc>
         <w:tc>
           <w:tcPr>
-            <w:tcW w:w="4961" w:type="dxa"/>
+            <w:tcW w:w="4619" w:type="dxa"/>
           </w:tcPr>
           <w:p>
             <w:pPr>
@@ -765,7 +765,7 @@
         </w:tc>
         <w:tc>
           <w:tcPr>
-            <w:tcW w:w="1701" w:type="dxa"/>
+            <w:tcW w:w="1694" w:type="dxa"/>
           </w:tcPr>
           <w:p>
             <w:pPr>
@@ -784,7 +784,7 @@
         </w:tc>
         <w:tc>
           <w:tcPr>
-            <w:tcW w:w="1554" w:type="dxa"/>
+            <w:tcW w:w="1523" w:type="dxa"/>
           </w:tcPr>
           <w:p>
             <w:pPr>
@@ -809,7 +809,7 @@
         <w:tc>
           <w:tcPr>
             <w:cnfStyle w:val="001000000000" w:firstRow="0" w:lastRow="0" w:firstColumn="1" w:lastColumn="0" w:oddVBand="0" w:evenVBand="0" w:oddHBand="0" w:evenHBand="0" w:firstRowFirstColumn="0" w:firstRowLastColumn="0" w:lastRowFirstColumn="0" w:lastRowLastColumn="0"/>
-            <w:tcW w:w="846" w:type="dxa"/>
+            <w:tcW w:w="1226" w:type="dxa"/>
           </w:tcPr>
           <w:p>
             <w:r>
@@ -819,7 +819,7 @@
         </w:tc>
         <w:tc>
           <w:tcPr>
-            <w:tcW w:w="4961" w:type="dxa"/>
+            <w:tcW w:w="4619" w:type="dxa"/>
           </w:tcPr>
           <w:p>
             <w:pPr>
@@ -837,7 +837,7 @@
         </w:tc>
         <w:tc>
           <w:tcPr>
-            <w:tcW w:w="1701" w:type="dxa"/>
+            <w:tcW w:w="1694" w:type="dxa"/>
           </w:tcPr>
           <w:p>
             <w:pPr>
@@ -850,7 +850,7 @@
         </w:tc>
         <w:tc>
           <w:tcPr>
-            <w:tcW w:w="1554" w:type="dxa"/>
+            <w:tcW w:w="1523" w:type="dxa"/>
           </w:tcPr>
           <w:p>
             <w:pPr>
@@ -863,7 +863,7 @@
         <w:tc>
           <w:tcPr>
             <w:cnfStyle w:val="001000000000" w:firstRow="0" w:lastRow="0" w:firstColumn="1" w:lastColumn="0" w:oddVBand="0" w:evenVBand="0" w:oddHBand="0" w:evenHBand="0" w:firstRowFirstColumn="0" w:firstRowLastColumn="0" w:lastRowFirstColumn="0" w:lastRowLastColumn="0"/>
-            <w:tcW w:w="846" w:type="dxa"/>
+            <w:tcW w:w="1226" w:type="dxa"/>
           </w:tcPr>
           <w:p>
             <w:r>
@@ -873,7 +873,7 @@
         </w:tc>
         <w:tc>
           <w:tcPr>
-            <w:tcW w:w="4961" w:type="dxa"/>
+            <w:tcW w:w="4619" w:type="dxa"/>
           </w:tcPr>
           <w:p>
             <w:pPr>
@@ -891,10 +891,31 @@
               <w:t xml:space="preserve"> zu JIRA</w:t>
             </w:r>
           </w:p>
+          <w:p>
+            <w:pPr>
+              <w:cnfStyle w:val="000000000000" w:firstRow="0" w:lastRow="0" w:firstColumn="0" w:lastColumn="0" w:oddVBand="0" w:evenVBand="0" w:oddHBand="0" w:evenHBand="0" w:firstRowFirstColumn="0" w:firstRowLastColumn="0" w:lastRowFirstColumn="0" w:lastRowLastColumn="0"/>
+            </w:pPr>
+            <w:r>
+              <w:t>Verteilung der Aufgaben</w:t>
+            </w:r>
+          </w:p>
+          <w:p>
+            <w:pPr>
+              <w:cnfStyle w:val="000000000000" w:firstRow="0" w:lastRow="0" w:firstColumn="0" w:lastColumn="0" w:oddVBand="0" w:evenVBand="0" w:oddHBand="0" w:evenHBand="0" w:firstRowFirstColumn="0" w:firstRowLastColumn="0" w:lastRowFirstColumn="0" w:lastRowLastColumn="0"/>
+            </w:pPr>
+            <w:r>
+              <w:t>Besprechun</w:t>
+            </w:r>
+            <w:bookmarkStart w:id="0" w:name="_GoBack"/>
+            <w:bookmarkEnd w:id="0"/>
+            <w:r>
+              <w:t>g über Entwicklungssprache sowie -umgebung</w:t>
+            </w:r>
+          </w:p>
         </w:tc>
         <w:tc>
           <w:tcPr>
-            <w:tcW w:w="1701" w:type="dxa"/>
+            <w:tcW w:w="1694" w:type="dxa"/>
           </w:tcPr>
           <w:p>
             <w:pPr>
@@ -907,7 +928,7 @@
         </w:tc>
         <w:tc>
           <w:tcPr>
-            <w:tcW w:w="1554" w:type="dxa"/>
+            <w:tcW w:w="1523" w:type="dxa"/>
           </w:tcPr>
           <w:p>
             <w:pPr>
@@ -923,7 +944,7 @@
         <w:tc>
           <w:tcPr>
             <w:cnfStyle w:val="001000000000" w:firstRow="0" w:lastRow="0" w:firstColumn="1" w:lastColumn="0" w:oddVBand="0" w:evenVBand="0" w:oddHBand="0" w:evenHBand="0" w:firstRowFirstColumn="0" w:firstRowLastColumn="0" w:lastRowFirstColumn="0" w:lastRowLastColumn="0"/>
-            <w:tcW w:w="846" w:type="dxa"/>
+            <w:tcW w:w="1226" w:type="dxa"/>
           </w:tcPr>
           <w:p>
             <w:r>
@@ -936,17 +957,20 @@
         </w:tc>
         <w:tc>
           <w:tcPr>
-            <w:tcW w:w="4961" w:type="dxa"/>
+            <w:tcW w:w="4619" w:type="dxa"/>
           </w:tcPr>
           <w:p>
             <w:pPr>
               <w:cnfStyle w:val="000000100000" w:firstRow="0" w:lastRow="0" w:firstColumn="0" w:lastColumn="0" w:oddVBand="0" w:evenVBand="0" w:oddHBand="1" w:evenHBand="0" w:firstRowFirstColumn="0" w:firstRowLastColumn="0" w:lastRowFirstColumn="0" w:lastRowLastColumn="0"/>
             </w:pPr>
+            <w:r>
+              <w:t>Implementierung der Klassen sowie Funktionen in Android Studio</w:t>
+            </w:r>
           </w:p>
         </w:tc>
         <w:tc>
           <w:tcPr>
-            <w:tcW w:w="1701" w:type="dxa"/>
+            <w:tcW w:w="1694" w:type="dxa"/>
           </w:tcPr>
           <w:p>
             <w:pPr>
@@ -959,7 +983,7 @@
         </w:tc>
         <w:tc>
           <w:tcPr>
-            <w:tcW w:w="1554" w:type="dxa"/>
+            <w:tcW w:w="1523" w:type="dxa"/>
           </w:tcPr>
           <w:p>
             <w:pPr>
@@ -972,29 +996,46 @@
         <w:tc>
           <w:tcPr>
             <w:cnfStyle w:val="001000000000" w:firstRow="0" w:lastRow="0" w:firstColumn="1" w:lastColumn="0" w:oddVBand="0" w:evenVBand="0" w:oddHBand="0" w:evenHBand="0" w:firstRowFirstColumn="0" w:firstRowLastColumn="0" w:lastRowFirstColumn="0" w:lastRowLastColumn="0"/>
-            <w:tcW w:w="846" w:type="dxa"/>
+            <w:tcW w:w="1226" w:type="dxa"/>
           </w:tcPr>
           <w:p>
             <w:r>
               <w:t>23.10.2018</w:t>
             </w:r>
-            <w:bookmarkStart w:id="0" w:name="_GoBack"/>
-            <w:bookmarkEnd w:id="0"/>
           </w:p>
         </w:tc>
         <w:tc>
           <w:tcPr>
-            <w:tcW w:w="4961" w:type="dxa"/>
+            <w:tcW w:w="4619" w:type="dxa"/>
           </w:tcPr>
           <w:p>
             <w:pPr>
               <w:cnfStyle w:val="000000000000" w:firstRow="0" w:lastRow="0" w:firstColumn="0" w:lastColumn="0" w:oddVBand="0" w:evenVBand="0" w:oddHBand="0" w:evenHBand="0" w:firstRowFirstColumn="0" w:firstRowLastColumn="0" w:lastRowFirstColumn="0" w:lastRowLastColumn="0"/>
             </w:pPr>
+            <w:r>
+              <w:t>Besprechung der weiteren Vorgehensweise</w:t>
+            </w:r>
+          </w:p>
+          <w:p>
+            <w:pPr>
+              <w:cnfStyle w:val="000000000000" w:firstRow="0" w:lastRow="0" w:firstColumn="0" w:lastColumn="0" w:oddVBand="0" w:evenVBand="0" w:oddHBand="0" w:evenHBand="0" w:firstRowFirstColumn="0" w:firstRowLastColumn="0" w:lastRowFirstColumn="0" w:lastRowLastColumn="0"/>
+            </w:pPr>
+            <w:r>
+              <w:t xml:space="preserve">Nach Entscheidung zum Wechsel auf ASP.NET: Übertragung auf </w:t>
+            </w:r>
+            <w:proofErr w:type="spellStart"/>
+            <w:r>
+              <w:t>aspx</w:t>
+            </w:r>
+            <w:proofErr w:type="spellEnd"/>
+            <w:r>
+              <w:t>-Seite</w:t>
+            </w:r>
           </w:p>
         </w:tc>
         <w:tc>
           <w:tcPr>
-            <w:tcW w:w="1701" w:type="dxa"/>
+            <w:tcW w:w="1694" w:type="dxa"/>
           </w:tcPr>
           <w:p>
             <w:pPr>
@@ -1007,7 +1048,127 @@
         </w:tc>
         <w:tc>
           <w:tcPr>
-            <w:tcW w:w="1554" w:type="dxa"/>
+            <w:tcW w:w="1523" w:type="dxa"/>
+          </w:tcPr>
+          <w:p>
+            <w:pPr>
+              <w:cnfStyle w:val="000000000000" w:firstRow="0" w:lastRow="0" w:firstColumn="0" w:lastColumn="0" w:oddVBand="0" w:evenVBand="0" w:oddHBand="0" w:evenHBand="0" w:firstRowFirstColumn="0" w:firstRowLastColumn="0" w:lastRowFirstColumn="0" w:lastRowLastColumn="0"/>
+            </w:pPr>
+          </w:p>
+        </w:tc>
+      </w:tr>
+      <w:tr>
+        <w:trPr>
+          <w:cnfStyle w:val="000000100000" w:firstRow="0" w:lastRow="0" w:firstColumn="0" w:lastColumn="0" w:oddVBand="0" w:evenVBand="0" w:oddHBand="1" w:evenHBand="0" w:firstRowFirstColumn="0" w:firstRowLastColumn="0" w:lastRowFirstColumn="0" w:lastRowLastColumn="0"/>
+        </w:trPr>
+        <w:tc>
+          <w:tcPr>
+            <w:cnfStyle w:val="001000000000" w:firstRow="0" w:lastRow="0" w:firstColumn="1" w:lastColumn="0" w:oddVBand="0" w:evenVBand="0" w:oddHBand="0" w:evenHBand="0" w:firstRowFirstColumn="0" w:firstRowLastColumn="0" w:lastRowFirstColumn="0" w:lastRowLastColumn="0"/>
+            <w:tcW w:w="1226" w:type="dxa"/>
+          </w:tcPr>
+          <w:p>
+            <w:r>
+              <w:t>30.10.2018</w:t>
+            </w:r>
+          </w:p>
+        </w:tc>
+        <w:tc>
+          <w:tcPr>
+            <w:tcW w:w="4619" w:type="dxa"/>
+          </w:tcPr>
+          <w:p>
+            <w:pPr>
+              <w:cnfStyle w:val="000000100000" w:firstRow="0" w:lastRow="0" w:firstColumn="0" w:lastColumn="0" w:oddVBand="0" w:evenVBand="0" w:oddHBand="1" w:evenHBand="0" w:firstRowFirstColumn="0" w:firstRowLastColumn="0" w:lastRowFirstColumn="0" w:lastRowLastColumn="0"/>
+            </w:pPr>
+            <w:r>
+              <w:t xml:space="preserve">mit </w:t>
+            </w:r>
+            <w:proofErr w:type="spellStart"/>
+            <w:r>
+              <w:t>Dalkilic</w:t>
+            </w:r>
+            <w:proofErr w:type="spellEnd"/>
+            <w:r>
+              <w:t xml:space="preserve"> Login sowie QR-Reader verbessert, auf Webserver hochgeladen und getestet</w:t>
+            </w:r>
+          </w:p>
+        </w:tc>
+        <w:tc>
+          <w:tcPr>
+            <w:tcW w:w="1694" w:type="dxa"/>
+          </w:tcPr>
+          <w:p>
+            <w:pPr>
+              <w:cnfStyle w:val="000000100000" w:firstRow="0" w:lastRow="0" w:firstColumn="0" w:lastColumn="0" w:oddVBand="0" w:evenVBand="0" w:oddHBand="1" w:evenHBand="0" w:firstRowFirstColumn="0" w:firstRowLastColumn="0" w:lastRowFirstColumn="0" w:lastRowLastColumn="0"/>
+            </w:pPr>
+            <w:r>
+              <w:t>4</w:t>
+            </w:r>
+          </w:p>
+        </w:tc>
+        <w:tc>
+          <w:tcPr>
+            <w:tcW w:w="1523" w:type="dxa"/>
+          </w:tcPr>
+          <w:p>
+            <w:pPr>
+              <w:cnfStyle w:val="000000100000" w:firstRow="0" w:lastRow="0" w:firstColumn="0" w:lastColumn="0" w:oddVBand="0" w:evenVBand="0" w:oddHBand="1" w:evenHBand="0" w:firstRowFirstColumn="0" w:firstRowLastColumn="0" w:lastRowFirstColumn="0" w:lastRowLastColumn="0"/>
+            </w:pPr>
+          </w:p>
+        </w:tc>
+      </w:tr>
+      <w:tr>
+        <w:tc>
+          <w:tcPr>
+            <w:cnfStyle w:val="001000000000" w:firstRow="0" w:lastRow="0" w:firstColumn="1" w:lastColumn="0" w:oddVBand="0" w:evenVBand="0" w:oddHBand="0" w:evenHBand="0" w:firstRowFirstColumn="0" w:firstRowLastColumn="0" w:lastRowFirstColumn="0" w:lastRowLastColumn="0"/>
+            <w:tcW w:w="1226" w:type="dxa"/>
+          </w:tcPr>
+          <w:p>
+            <w:r>
+              <w:t>13.11.2018</w:t>
+            </w:r>
+          </w:p>
+        </w:tc>
+        <w:tc>
+          <w:tcPr>
+            <w:tcW w:w="4619" w:type="dxa"/>
+          </w:tcPr>
+          <w:p>
+            <w:pPr>
+              <w:cnfStyle w:val="000000000000" w:firstRow="0" w:lastRow="0" w:firstColumn="0" w:lastColumn="0" w:oddVBand="0" w:evenVBand="0" w:oddHBand="0" w:evenHBand="0" w:firstRowFirstColumn="0" w:firstRowLastColumn="0" w:lastRowFirstColumn="0" w:lastRowLastColumn="0"/>
+            </w:pPr>
+            <w:r>
+              <w:t>Gespräch mit Prof. Hofer über Diplomarbeit (2</w:t>
+            </w:r>
+            <w:r>
+              <w:t>,5</w:t>
+            </w:r>
+            <w:r>
+              <w:t>h)</w:t>
+            </w:r>
+          </w:p>
+          <w:p>
+            <w:pPr>
+              <w:cnfStyle w:val="000000000000" w:firstRow="0" w:lastRow="0" w:firstColumn="0" w:lastColumn="0" w:oddVBand="0" w:evenVBand="0" w:oddHBand="0" w:evenHBand="0" w:firstRowFirstColumn="0" w:firstRowLastColumn="0" w:lastRowFirstColumn="0" w:lastRowLastColumn="0"/>
+            </w:pPr>
+          </w:p>
+        </w:tc>
+        <w:tc>
+          <w:tcPr>
+            <w:tcW w:w="1694" w:type="dxa"/>
+          </w:tcPr>
+          <w:p>
+            <w:pPr>
+              <w:cnfStyle w:val="000000000000" w:firstRow="0" w:lastRow="0" w:firstColumn="0" w:lastColumn="0" w:oddVBand="0" w:evenVBand="0" w:oddHBand="0" w:evenHBand="0" w:firstRowFirstColumn="0" w:firstRowLastColumn="0" w:lastRowFirstColumn="0" w:lastRowLastColumn="0"/>
+            </w:pPr>
+            <w:r>
+              <w:t>4</w:t>
+            </w:r>
+          </w:p>
+        </w:tc>
+        <w:tc>
+          <w:tcPr>
+            <w:tcW w:w="1523" w:type="dxa"/>
           </w:tcPr>
           <w:p>
             <w:pPr>
@@ -1768,7 +1929,9 @@
     <w:rsid w:val="0070451F"/>
     <w:rsid w:val="00895C13"/>
     <w:rsid w:val="00C73F55"/>
+    <w:rsid w:val="00E91080"/>
     <w:rsid w:val="00EF104E"/>
+    <w:rsid w:val="00F44117"/>
   </w:rsids>
   <m:mathPr>
     <m:mathFont m:val="Cambria Math"/>

</xml_diff>